<commit_message>
Lock and Unlock updates
Added setting of role to 1 and 2 for lock and unlock respectively
</commit_message>
<xml_diff>
--- a/Case Study 1/Case Study 1.docx
+++ b/Case Study 1/Case Study 1.docx
@@ -779,7 +779,13 @@
           </w:tcPr>
           <w:p>
             <w:r>
-              <w:t>Should an login-related error occur, the user should be notified so in a manner that is ambiguous or generic.</w:t>
+              <w:t xml:space="preserve">Should </w:t>
+            </w:r>
+            <w:r>
+              <w:t>a</w:t>
+            </w:r>
+            <w:r>
+              <w:t xml:space="preserve"> login-related error occur, the user should be notified so in a manner that is ambiguous or generic.</w:t>
             </w:r>
           </w:p>
         </w:tc>
@@ -885,11 +891,20 @@
               </w:numPr>
             </w:pPr>
             <w:r>
-              <w:t xml:space="preserve">User’s locked (int) variable will only be used with 0/1 values as supposed to time as user may inadvertently or knowingly have different times that may bypass if </w:t>
+              <w:t>Unlocking the account is recommended to be done with user (administrator) intervention.</w:t>
+            </w:r>
+            <w:r>
+              <w:t xml:space="preserve"> The administrator must also restore the user accounts original </w:t>
             </w:r>
             <w:r>
               <w:lastRenderedPageBreak/>
-              <w:t>the locked variable indicates time when the user was locked. Unlocking the account is recommended to be done with user (administrator) intervention.</w:t>
+              <w:t xml:space="preserve">role number as unlocking an account reverts the </w:t>
+            </w:r>
+            <w:r>
+              <w:t xml:space="preserve">account </w:t>
+            </w:r>
+            <w:r>
+              <w:t>to a client role.</w:t>
             </w:r>
           </w:p>
         </w:tc>
@@ -952,6 +967,27 @@
               <w:t>Should the user be locked, login attempt won’t proceed (assumes that username is known) whether the entered password is correct or not.</w:t>
             </w:r>
           </w:p>
+          <w:p>
+            <w:pPr>
+              <w:pStyle w:val="ListParagraph"/>
+              <w:numPr>
+                <w:ilvl w:val="0"/>
+                <w:numId w:val="6"/>
+              </w:numPr>
+            </w:pPr>
+            <w:r>
+              <w:t xml:space="preserve">Successive login attempts limited to </w:t>
+            </w:r>
+            <w:r>
+              <w:t>8</w:t>
+            </w:r>
+            <w:r>
+              <w:t xml:space="preserve"> tries.</w:t>
+            </w:r>
+            <w:r>
+              <w:t xml:space="preserve"> Once it reaches the limit, the account will be locked immediately.</w:t>
+            </w:r>
+          </w:p>
           <w:p/>
           <w:p>
             <w:r>
@@ -983,7 +1019,19 @@
               <w:t>Add a function that will set a given (valid) user as locked</w:t>
             </w:r>
             <w:r>
-              <w:t xml:space="preserve"> (1)</w:t>
+              <w:t xml:space="preserve"> (</w:t>
+            </w:r>
+            <w:r>
+              <w:t>R</w:t>
+            </w:r>
+            <w:r>
+              <w:t>ole code 1</w:t>
+            </w:r>
+            <w:r>
+              <w:t xml:space="preserve"> and locked 1</w:t>
+            </w:r>
+            <w:r>
+              <w:t>)</w:t>
             </w:r>
             <w:r>
               <w:t>.</w:t>
@@ -1001,7 +1049,13 @@
               <w:t>Add a function that will set a given (valid user as unlocked</w:t>
             </w:r>
             <w:r>
-              <w:t xml:space="preserve"> (0)</w:t>
+              <w:t xml:space="preserve"> (</w:t>
+            </w:r>
+            <w:r>
+              <w:t>Defaults to role code 2 and locked 0</w:t>
+            </w:r>
+            <w:r>
+              <w:t>)</w:t>
             </w:r>
             <w:r>
               <w:t>.</w:t>

</xml_diff>